<commit_message>
add junit along with exist few updates
</commit_message>
<xml_diff>
--- a/Spring Boot Rest.docx
+++ b/Spring Boot Rest.docx
@@ -256,8 +256,6 @@
         </w:rPr>
         <w:t>.</w:t>
       </w:r>
-      <w:bookmarkStart w:id="0" w:name="_GoBack"/>
-      <w:bookmarkEnd w:id="0"/>
     </w:p>
     <w:p>
       <w:pPr>
@@ -367,7 +365,7 @@
         </w:rPr>
         <w:t xml:space="preserve">Query </w:t>
       </w:r>
-      <w:commentRangeStart w:id="1"/>
+      <w:commentRangeStart w:id="0"/>
       <w:proofErr w:type="spellStart"/>
       <w:r>
         <w:rPr>
@@ -377,13 +375,13 @@
         </w:rPr>
         <w:t>Param</w:t>
       </w:r>
-      <w:commentRangeEnd w:id="1"/>
+      <w:commentRangeEnd w:id="0"/>
       <w:proofErr w:type="spellEnd"/>
       <w:r>
         <w:rPr>
           <w:rStyle w:val="CommentReference"/>
         </w:rPr>
-        <w:commentReference w:id="1"/>
+        <w:commentReference w:id="0"/>
       </w:r>
       <w:r>
         <w:rPr>
@@ -3848,21 +3846,500 @@
     </w:p>
     <w:p>
       <w:pPr>
-        <w:rPr>
-          <w:rFonts w:ascii="Cambria" w:hAnsi="Cambria"/>
-          <w:sz w:val="24"/>
-          <w:szCs w:val="24"/>
-        </w:rPr>
-      </w:pPr>
-    </w:p>
-    <w:p>
-      <w:pPr>
-        <w:rPr>
-          <w:rFonts w:ascii="Cambria" w:hAnsi="Cambria"/>
-          <w:sz w:val="24"/>
-          <w:szCs w:val="24"/>
-        </w:rPr>
-      </w:pPr>
+        <w:shd w:val="clear" w:color="auto" w:fill="FFFFFF"/>
+        <w:tabs>
+          <w:tab w:val="left" w:pos="916"/>
+          <w:tab w:val="left" w:pos="1832"/>
+          <w:tab w:val="left" w:pos="2748"/>
+          <w:tab w:val="left" w:pos="3664"/>
+          <w:tab w:val="left" w:pos="4580"/>
+          <w:tab w:val="left" w:pos="5496"/>
+          <w:tab w:val="left" w:pos="6412"/>
+          <w:tab w:val="left" w:pos="7328"/>
+          <w:tab w:val="left" w:pos="8244"/>
+          <w:tab w:val="left" w:pos="9160"/>
+          <w:tab w:val="left" w:pos="10076"/>
+          <w:tab w:val="left" w:pos="10992"/>
+          <w:tab w:val="left" w:pos="11908"/>
+          <w:tab w:val="left" w:pos="12824"/>
+          <w:tab w:val="left" w:pos="13740"/>
+          <w:tab w:val="left" w:pos="14656"/>
+        </w:tabs>
+        <w:spacing w:after="0" w:line="240" w:lineRule="auto"/>
+        <w:rPr>
+          <w:rFonts w:ascii="Courier New" w:eastAsia="Times New Roman" w:hAnsi="Courier New" w:cs="Courier New"/>
+          <w:color w:val="000000"/>
+          <w:sz w:val="44"/>
+          <w:szCs w:val="44"/>
+          <w:highlight w:val="green"/>
+        </w:rPr>
+      </w:pPr>
+      <w:proofErr w:type="spellStart"/>
+      <w:r>
+        <w:rPr>
+          <w:rFonts w:ascii="Courier New" w:eastAsia="Times New Roman" w:hAnsi="Courier New" w:cs="Courier New"/>
+          <w:color w:val="000000"/>
+          <w:sz w:val="44"/>
+          <w:szCs w:val="44"/>
+          <w:highlight w:val="green"/>
+        </w:rPr>
+        <w:t>ResponseEntity</w:t>
+      </w:r>
+      <w:proofErr w:type="spellEnd"/>
+      <w:r>
+        <w:rPr>
+          <w:rFonts w:ascii="Courier New" w:eastAsia="Times New Roman" w:hAnsi="Courier New" w:cs="Courier New"/>
+          <w:color w:val="000000"/>
+          <w:sz w:val="44"/>
+          <w:szCs w:val="44"/>
+          <w:highlight w:val="green"/>
+        </w:rPr>
+        <w:t>&lt;</w:t>
+      </w:r>
+      <w:r>
+        <w:rPr>
+          <w:rFonts w:ascii="Courier New" w:eastAsia="Times New Roman" w:hAnsi="Courier New" w:cs="Courier New"/>
+          <w:color w:val="000000"/>
+          <w:sz w:val="44"/>
+          <w:szCs w:val="44"/>
+          <w:highlight w:val="green"/>
+        </w:rPr>
+        <w:t>T</w:t>
+      </w:r>
+      <w:proofErr w:type="gramStart"/>
+      <w:r>
+        <w:rPr>
+          <w:rFonts w:ascii="Courier New" w:eastAsia="Times New Roman" w:hAnsi="Courier New" w:cs="Courier New"/>
+          <w:color w:val="000000"/>
+          <w:sz w:val="44"/>
+          <w:szCs w:val="44"/>
+          <w:highlight w:val="green"/>
+        </w:rPr>
+        <w:t>&gt;(</w:t>
+      </w:r>
+      <w:proofErr w:type="gramEnd"/>
+      <w:r>
+        <w:rPr>
+          <w:rFonts w:ascii="Courier New" w:eastAsia="Times New Roman" w:hAnsi="Courier New" w:cs="Courier New"/>
+          <w:color w:val="000000"/>
+          <w:sz w:val="44"/>
+          <w:szCs w:val="44"/>
+          <w:highlight w:val="green"/>
+        </w:rPr>
+        <w:t>):-</w:t>
+      </w:r>
+    </w:p>
+    <w:p>
+      <w:pPr>
+        <w:shd w:val="clear" w:color="auto" w:fill="FFFFFF"/>
+        <w:tabs>
+          <w:tab w:val="left" w:pos="916"/>
+          <w:tab w:val="left" w:pos="1832"/>
+          <w:tab w:val="left" w:pos="2748"/>
+          <w:tab w:val="left" w:pos="3664"/>
+          <w:tab w:val="left" w:pos="4580"/>
+          <w:tab w:val="left" w:pos="5496"/>
+          <w:tab w:val="left" w:pos="6412"/>
+          <w:tab w:val="left" w:pos="7328"/>
+          <w:tab w:val="left" w:pos="8244"/>
+          <w:tab w:val="left" w:pos="9160"/>
+          <w:tab w:val="left" w:pos="10076"/>
+          <w:tab w:val="left" w:pos="10992"/>
+          <w:tab w:val="left" w:pos="11908"/>
+          <w:tab w:val="left" w:pos="12824"/>
+          <w:tab w:val="left" w:pos="13740"/>
+          <w:tab w:val="left" w:pos="14656"/>
+        </w:tabs>
+        <w:spacing w:after="0" w:line="240" w:lineRule="auto"/>
+        <w:rPr>
+          <w:rFonts w:ascii="Courier New" w:eastAsia="Times New Roman" w:hAnsi="Courier New" w:cs="Courier New"/>
+          <w:color w:val="000000"/>
+          <w:sz w:val="24"/>
+          <w:szCs w:val="24"/>
+          <w:highlight w:val="green"/>
+        </w:rPr>
+      </w:pPr>
+    </w:p>
+    <w:p>
+      <w:pPr>
+        <w:rPr>
+          <w:rFonts w:ascii="Cambria" w:hAnsi="Cambria"/>
+          <w:sz w:val="24"/>
+          <w:szCs w:val="24"/>
+        </w:rPr>
+      </w:pPr>
+      <w:r>
+        <w:rPr>
+          <w:rFonts w:ascii="Cambria" w:hAnsi="Cambria"/>
+          <w:sz w:val="24"/>
+          <w:szCs w:val="24"/>
+        </w:rPr>
+        <w:t xml:space="preserve">It used for </w:t>
+      </w:r>
+      <w:proofErr w:type="spellStart"/>
+      <w:r>
+        <w:rPr>
+          <w:rFonts w:ascii="Cambria" w:hAnsi="Cambria"/>
+          <w:sz w:val="24"/>
+          <w:szCs w:val="24"/>
+        </w:rPr>
+        <w:t>SpringBootRest</w:t>
+      </w:r>
+      <w:proofErr w:type="spellEnd"/>
+      <w:r>
+        <w:rPr>
+          <w:rFonts w:ascii="Cambria" w:hAnsi="Cambria"/>
+          <w:sz w:val="24"/>
+          <w:szCs w:val="24"/>
+        </w:rPr>
+        <w:t xml:space="preserve"> </w:t>
+      </w:r>
+      <w:r>
+        <w:rPr>
+          <w:rFonts w:ascii="Cambria" w:hAnsi="Cambria"/>
+          <w:sz w:val="24"/>
+          <w:szCs w:val="24"/>
+          <w:highlight w:val="yellow"/>
+        </w:rPr>
+        <w:t>for response with status code and message</w:t>
+      </w:r>
+      <w:r>
+        <w:rPr>
+          <w:rFonts w:ascii="Cambria" w:hAnsi="Cambria"/>
+          <w:sz w:val="24"/>
+          <w:szCs w:val="24"/>
+        </w:rPr>
+        <w:t>.</w:t>
+      </w:r>
+    </w:p>
+    <w:p>
+      <w:pPr>
+        <w:rPr>
+          <w:rFonts w:ascii="Cambria" w:hAnsi="Cambria"/>
+          <w:sz w:val="24"/>
+          <w:szCs w:val="24"/>
+        </w:rPr>
+      </w:pPr>
+      <w:r>
+        <w:rPr>
+          <w:rFonts w:ascii="Cambria" w:hAnsi="Cambria"/>
+          <w:sz w:val="24"/>
+          <w:szCs w:val="24"/>
+        </w:rPr>
+        <w:t xml:space="preserve">We can give </w:t>
+      </w:r>
+      <w:r>
+        <w:rPr>
+          <w:rFonts w:ascii="Cambria" w:hAnsi="Cambria"/>
+          <w:sz w:val="24"/>
+          <w:szCs w:val="24"/>
+        </w:rPr>
+        <w:t>T-&gt;</w:t>
+      </w:r>
+      <w:proofErr w:type="spellStart"/>
+      <w:r>
+        <w:rPr>
+          <w:rFonts w:ascii="Cambria" w:hAnsi="Cambria"/>
+          <w:sz w:val="24"/>
+          <w:szCs w:val="24"/>
+        </w:rPr>
+        <w:t>String</w:t>
+      </w:r>
+      <w:proofErr w:type="gramStart"/>
+      <w:r>
+        <w:rPr>
+          <w:rFonts w:ascii="Cambria" w:hAnsi="Cambria"/>
+          <w:sz w:val="24"/>
+          <w:szCs w:val="24"/>
+        </w:rPr>
+        <w:t>,Map,Object</w:t>
+      </w:r>
+      <w:proofErr w:type="spellEnd"/>
+      <w:proofErr w:type="gramEnd"/>
+      <w:r>
+        <w:rPr>
+          <w:rFonts w:ascii="Cambria" w:hAnsi="Cambria"/>
+          <w:sz w:val="24"/>
+          <w:szCs w:val="24"/>
+        </w:rPr>
+        <w:t xml:space="preserve"> …. </w:t>
+      </w:r>
+      <w:r>
+        <w:rPr>
+          <w:rFonts w:ascii="Cambria" w:hAnsi="Cambria"/>
+          <w:sz w:val="24"/>
+          <w:szCs w:val="24"/>
+        </w:rPr>
+        <w:t>Type of data is possible</w:t>
+      </w:r>
+    </w:p>
+    <w:p>
+      <w:pPr>
+        <w:shd w:val="clear" w:color="auto" w:fill="FFFFFF"/>
+        <w:tabs>
+          <w:tab w:val="left" w:pos="916"/>
+          <w:tab w:val="left" w:pos="1832"/>
+          <w:tab w:val="left" w:pos="2748"/>
+          <w:tab w:val="left" w:pos="3664"/>
+          <w:tab w:val="left" w:pos="4580"/>
+          <w:tab w:val="left" w:pos="5496"/>
+          <w:tab w:val="left" w:pos="6412"/>
+          <w:tab w:val="left" w:pos="7328"/>
+          <w:tab w:val="left" w:pos="8244"/>
+          <w:tab w:val="left" w:pos="9160"/>
+          <w:tab w:val="left" w:pos="10076"/>
+          <w:tab w:val="left" w:pos="10992"/>
+          <w:tab w:val="left" w:pos="11908"/>
+          <w:tab w:val="left" w:pos="12824"/>
+          <w:tab w:val="left" w:pos="13740"/>
+          <w:tab w:val="left" w:pos="14656"/>
+        </w:tabs>
+        <w:spacing w:after="0" w:line="240" w:lineRule="auto"/>
+        <w:rPr>
+          <w:rFonts w:ascii="Courier New" w:eastAsia="Times New Roman" w:hAnsi="Courier New" w:cs="Courier New"/>
+          <w:color w:val="000000"/>
+          <w:sz w:val="44"/>
+          <w:szCs w:val="44"/>
+          <w:highlight w:val="green"/>
+        </w:rPr>
+      </w:pPr>
+      <w:r>
+        <w:rPr>
+          <w:rFonts w:ascii="Courier New" w:eastAsia="Times New Roman" w:hAnsi="Courier New" w:cs="Courier New"/>
+          <w:color w:val="000000"/>
+          <w:sz w:val="44"/>
+          <w:szCs w:val="44"/>
+          <w:highlight w:val="green"/>
+        </w:rPr>
+        <w:t>@</w:t>
+      </w:r>
+      <w:proofErr w:type="spellStart"/>
+      <w:r>
+        <w:rPr>
+          <w:rFonts w:ascii="Courier New" w:eastAsia="Times New Roman" w:hAnsi="Courier New" w:cs="Courier New"/>
+          <w:color w:val="000000"/>
+          <w:sz w:val="44"/>
+          <w:szCs w:val="44"/>
+          <w:highlight w:val="green"/>
+        </w:rPr>
+        <w:t>Request</w:t>
+      </w:r>
+      <w:r>
+        <w:rPr>
+          <w:rFonts w:ascii="Courier New" w:eastAsia="Times New Roman" w:hAnsi="Courier New" w:cs="Courier New"/>
+          <w:color w:val="000000"/>
+          <w:sz w:val="44"/>
+          <w:szCs w:val="44"/>
+          <w:highlight w:val="green"/>
+        </w:rPr>
+        <w:t>Body</w:t>
+      </w:r>
+      <w:proofErr w:type="spellEnd"/>
+      <w:r>
+        <w:rPr>
+          <w:rFonts w:ascii="Courier New" w:eastAsia="Times New Roman" w:hAnsi="Courier New" w:cs="Courier New"/>
+          <w:color w:val="000000"/>
+          <w:sz w:val="44"/>
+          <w:szCs w:val="44"/>
+          <w:highlight w:val="green"/>
+        </w:rPr>
+        <w:t>:-</w:t>
+      </w:r>
+    </w:p>
+    <w:p>
+      <w:pPr>
+        <w:rPr>
+          <w:rFonts w:ascii="Cambria" w:hAnsi="Cambria"/>
+          <w:sz w:val="24"/>
+          <w:szCs w:val="24"/>
+        </w:rPr>
+      </w:pPr>
+      <w:r>
+        <w:rPr>
+          <w:rFonts w:ascii="Cambria" w:hAnsi="Cambria"/>
+          <w:sz w:val="24"/>
+          <w:szCs w:val="24"/>
+        </w:rPr>
+        <w:t>Get will not support above annotation because Body in not there</w:t>
+      </w:r>
+      <w:r>
+        <w:rPr>
+          <w:rFonts w:ascii="Cambria" w:hAnsi="Cambria"/>
+          <w:sz w:val="24"/>
+          <w:szCs w:val="24"/>
+        </w:rPr>
+        <w:t xml:space="preserve"> in GET</w:t>
+      </w:r>
+      <w:r>
+        <w:rPr>
+          <w:rFonts w:ascii="Cambria" w:hAnsi="Cambria"/>
+          <w:sz w:val="24"/>
+          <w:szCs w:val="24"/>
+        </w:rPr>
+        <w:t>.</w:t>
+      </w:r>
+    </w:p>
+    <w:p>
+      <w:pPr>
+        <w:rPr>
+          <w:rFonts w:ascii="Cambria" w:hAnsi="Cambria"/>
+          <w:sz w:val="24"/>
+          <w:szCs w:val="24"/>
+        </w:rPr>
+      </w:pPr>
+    </w:p>
+    <w:p>
+      <w:pPr>
+        <w:shd w:val="clear" w:color="auto" w:fill="FFFFFF"/>
+        <w:tabs>
+          <w:tab w:val="left" w:pos="916"/>
+          <w:tab w:val="left" w:pos="1832"/>
+          <w:tab w:val="left" w:pos="2748"/>
+          <w:tab w:val="left" w:pos="3664"/>
+          <w:tab w:val="left" w:pos="4580"/>
+          <w:tab w:val="left" w:pos="5496"/>
+          <w:tab w:val="left" w:pos="6412"/>
+          <w:tab w:val="left" w:pos="7328"/>
+          <w:tab w:val="left" w:pos="8244"/>
+          <w:tab w:val="left" w:pos="9160"/>
+          <w:tab w:val="left" w:pos="10076"/>
+          <w:tab w:val="left" w:pos="10992"/>
+          <w:tab w:val="left" w:pos="11908"/>
+          <w:tab w:val="left" w:pos="12824"/>
+          <w:tab w:val="left" w:pos="13740"/>
+          <w:tab w:val="left" w:pos="14656"/>
+        </w:tabs>
+        <w:spacing w:after="0" w:line="240" w:lineRule="auto"/>
+        <w:rPr>
+          <w:rFonts w:ascii="Courier New" w:eastAsia="Times New Roman" w:hAnsi="Courier New" w:cs="Courier New"/>
+          <w:color w:val="000000"/>
+          <w:sz w:val="44"/>
+          <w:szCs w:val="44"/>
+          <w:highlight w:val="green"/>
+        </w:rPr>
+      </w:pPr>
+      <w:r>
+        <w:rPr>
+          <w:rFonts w:ascii="Courier New" w:eastAsia="Times New Roman" w:hAnsi="Courier New" w:cs="Courier New"/>
+          <w:color w:val="000000"/>
+          <w:sz w:val="44"/>
+          <w:szCs w:val="44"/>
+          <w:highlight w:val="green"/>
+        </w:rPr>
+        <w:t>@</w:t>
+      </w:r>
+      <w:proofErr w:type="spellStart"/>
+      <w:r>
+        <w:rPr>
+          <w:rFonts w:ascii="Courier New" w:eastAsia="Times New Roman" w:hAnsi="Courier New" w:cs="Courier New"/>
+          <w:color w:val="000000"/>
+          <w:sz w:val="44"/>
+          <w:szCs w:val="44"/>
+          <w:highlight w:val="green"/>
+        </w:rPr>
+        <w:t>ResponseBody</w:t>
+      </w:r>
+      <w:proofErr w:type="spellEnd"/>
+      <w:r>
+        <w:rPr>
+          <w:rFonts w:ascii="Courier New" w:eastAsia="Times New Roman" w:hAnsi="Courier New" w:cs="Courier New"/>
+          <w:color w:val="000000"/>
+          <w:sz w:val="44"/>
+          <w:szCs w:val="44"/>
+          <w:highlight w:val="green"/>
+        </w:rPr>
+        <w:t>:-</w:t>
+      </w:r>
+    </w:p>
+    <w:p>
+      <w:pPr>
+        <w:shd w:val="clear" w:color="auto" w:fill="FFFFFF"/>
+        <w:tabs>
+          <w:tab w:val="left" w:pos="916"/>
+          <w:tab w:val="left" w:pos="1832"/>
+          <w:tab w:val="left" w:pos="2748"/>
+          <w:tab w:val="left" w:pos="3664"/>
+          <w:tab w:val="left" w:pos="4580"/>
+          <w:tab w:val="left" w:pos="5496"/>
+          <w:tab w:val="left" w:pos="6412"/>
+          <w:tab w:val="left" w:pos="7328"/>
+          <w:tab w:val="left" w:pos="8244"/>
+          <w:tab w:val="left" w:pos="9160"/>
+          <w:tab w:val="left" w:pos="10076"/>
+          <w:tab w:val="left" w:pos="10992"/>
+          <w:tab w:val="left" w:pos="11908"/>
+          <w:tab w:val="left" w:pos="12824"/>
+          <w:tab w:val="left" w:pos="13740"/>
+          <w:tab w:val="left" w:pos="14656"/>
+        </w:tabs>
+        <w:spacing w:after="0" w:line="240" w:lineRule="auto"/>
+        <w:rPr>
+          <w:rFonts w:ascii="Courier New" w:eastAsia="Times New Roman" w:hAnsi="Courier New" w:cs="Courier New"/>
+          <w:color w:val="000000"/>
+          <w:sz w:val="44"/>
+          <w:szCs w:val="44"/>
+          <w:highlight w:val="green"/>
+        </w:rPr>
+      </w:pPr>
+    </w:p>
+    <w:p>
+      <w:pPr>
+        <w:rPr>
+          <w:rFonts w:ascii="Cambria" w:hAnsi="Cambria"/>
+          <w:sz w:val="24"/>
+          <w:szCs w:val="24"/>
+        </w:rPr>
+      </w:pPr>
+      <w:r>
+        <w:rPr>
+          <w:rFonts w:ascii="Cambria" w:hAnsi="Cambria"/>
+          <w:sz w:val="24"/>
+          <w:szCs w:val="24"/>
+        </w:rPr>
+        <w:t>It is by default response is JSON Format.</w:t>
+      </w:r>
+    </w:p>
+    <w:p>
+      <w:pPr>
+        <w:rPr>
+          <w:rFonts w:ascii="Courier New" w:eastAsia="Times New Roman" w:hAnsi="Courier New" w:cs="Courier New"/>
+          <w:color w:val="000000"/>
+          <w:sz w:val="44"/>
+          <w:szCs w:val="44"/>
+          <w:highlight w:val="green"/>
+        </w:rPr>
+      </w:pPr>
+      <w:r>
+        <w:rPr>
+          <w:rFonts w:ascii="Courier New" w:eastAsia="Times New Roman" w:hAnsi="Courier New" w:cs="Courier New"/>
+          <w:color w:val="000000"/>
+          <w:sz w:val="44"/>
+          <w:szCs w:val="44"/>
+          <w:highlight w:val="green"/>
+        </w:rPr>
+        <w:t>Content Negotiations:-</w:t>
+      </w:r>
+    </w:p>
+    <w:p>
+      <w:pPr>
+        <w:rPr>
+          <w:rFonts w:ascii="Courier New" w:eastAsia="Times New Roman" w:hAnsi="Courier New" w:cs="Courier New"/>
+          <w:color w:val="000000"/>
+          <w:sz w:val="44"/>
+          <w:szCs w:val="44"/>
+          <w:highlight w:val="green"/>
+        </w:rPr>
+      </w:pPr>
+      <w:r>
+        <w:rPr>
+          <w:rFonts w:ascii="Cambria" w:hAnsi="Cambria"/>
+          <w:sz w:val="24"/>
+          <w:szCs w:val="24"/>
+        </w:rPr>
+        <w:t>Accept:</w:t>
+      </w:r>
+      <w:bookmarkStart w:id="1" w:name="_GoBack"/>
+      <w:bookmarkEnd w:id="1"/>
     </w:p>
     <w:sectPr>
       <w:pgSz w:w="12240" w:h="15840"/>
@@ -3876,7 +4353,7 @@
 
 <file path=word/comments.xml><?xml version="1.0" encoding="utf-8"?>
 <w:comments xmlns:wpc="http://schemas.microsoft.com/office/word/2010/wordprocessingCanvas" xmlns:mc="http://schemas.openxmlformats.org/markup-compatibility/2006" xmlns:o="urn:schemas-microsoft-com:office:office" xmlns:r="http://schemas.openxmlformats.org/officeDocument/2006/relationships" xmlns:m="http://schemas.openxmlformats.org/officeDocument/2006/math" xmlns:v="urn:schemas-microsoft-com:vml" xmlns:wp14="http://schemas.microsoft.com/office/word/2010/wordprocessingDrawing" xmlns:wp="http://schemas.openxmlformats.org/drawingml/2006/wordprocessingDrawing" xmlns:w10="urn:schemas-microsoft-com:office:word" xmlns:w="http://schemas.openxmlformats.org/wordprocessingml/2006/main" xmlns:w14="http://schemas.microsoft.com/office/word/2010/wordml" xmlns:w15="http://schemas.microsoft.com/office/word/2012/wordml" xmlns:wpg="http://schemas.microsoft.com/office/word/2010/wordprocessingGroup" xmlns:wpi="http://schemas.microsoft.com/office/word/2010/wordprocessingInk" xmlns:wne="http://schemas.microsoft.com/office/word/2006/wordml" xmlns:wps="http://schemas.microsoft.com/office/word/2010/wordprocessingShape" mc:Ignorable="w14 w15 wp14">
-  <w:comment w:id="1" w:author="KAKARALA BRO'S" w:date="2020-09-11T21:29:00Z" w:initials="KB">
+  <w:comment w:id="0" w:author="KAKARALA BRO'S" w:date="2020-09-11T21:29:00Z" w:initials="KB">
     <w:p>
       <w:pPr>
         <w:pStyle w:val="CommentText"/>

</xml_diff>